<commit_message>
PBFTRaft improving Leader Election - 2
</commit_message>
<xml_diff>
--- a/PBFTRaft/Report.docx
+++ b/PBFTRaft/Report.docx
@@ -240,17 +240,8 @@
           <w:rFonts w:eastAsia="Times New Roman" w:cstheme="minorHAnsi"/>
           <w:color w:val="000000"/>
         </w:rPr>
-        <w:t xml:space="preserve"> – This method is run in a background thread in each server so that servers can read messages from other </w:t>
-      </w:r>
-      <w:proofErr w:type="spellStart"/>
-      <w:r>
-        <w:rPr>
-          <w:rFonts w:eastAsia="Times New Roman" w:cstheme="minorHAnsi"/>
-          <w:color w:val="000000"/>
-        </w:rPr>
-        <w:t>servers.</w:t>
-      </w:r>
-      <w:proofErr w:type="spellEnd"/>
+        <w:t xml:space="preserve"> – This method is run in a background thread in each server so that servers can read messages from other servers.</w:t>
+      </w:r>
     </w:p>
     <w:p>
       <w:pPr>
@@ -383,17 +374,8 @@
           <w:rFonts w:eastAsia="Times New Roman" w:cstheme="minorHAnsi"/>
           <w:color w:val="000000"/>
         </w:rPr>
-        <w:t xml:space="preserve">extra – Any extra data you want to </w:t>
-      </w:r>
-      <w:proofErr w:type="spellStart"/>
-      <w:r>
-        <w:rPr>
-          <w:rFonts w:eastAsia="Times New Roman" w:cstheme="minorHAnsi"/>
-          <w:color w:val="000000"/>
-        </w:rPr>
-        <w:t>send.</w:t>
-      </w:r>
-      <w:proofErr w:type="spellEnd"/>
+        <w:t>extra – Any extra data you want to send.</w:t>
+      </w:r>
     </w:p>
     <w:p>
       <w:pPr>
@@ -421,16 +403,7 @@
           <w:rFonts w:eastAsia="Times New Roman" w:cstheme="minorHAnsi"/>
           <w:color w:val="000000"/>
         </w:rPr>
-        <w:t>re</w:t>
-      </w:r>
-      <w:bookmarkStart w:id="0" w:name="_GoBack"/>
-      <w:bookmarkEnd w:id="0"/>
-      <w:r>
-        <w:rPr>
-          <w:rFonts w:eastAsia="Times New Roman" w:cstheme="minorHAnsi"/>
-          <w:color w:val="000000"/>
-        </w:rPr>
-        <w:t>questNode</w:t>
+        <w:t>requestNode</w:t>
       </w:r>
       <w:proofErr w:type="spellEnd"/>
       <w:r>
@@ -660,17 +633,8 @@
           <w:rFonts w:eastAsia="Times New Roman" w:cstheme="minorHAnsi"/>
           <w:color w:val="000000"/>
         </w:rPr>
-        <w:t xml:space="preserve"> – Used by servers to know about other servers in the </w:t>
-      </w:r>
-      <w:proofErr w:type="spellStart"/>
-      <w:r>
-        <w:rPr>
-          <w:rFonts w:eastAsia="Times New Roman" w:cstheme="minorHAnsi"/>
-          <w:color w:val="000000"/>
-        </w:rPr>
-        <w:t>cluster.</w:t>
-      </w:r>
-      <w:proofErr w:type="spellEnd"/>
+        <w:t xml:space="preserve"> – Used by servers to know about other servers in the cluster.</w:t>
+      </w:r>
     </w:p>
     <w:p>
       <w:pPr>
@@ -701,17 +665,8 @@
           <w:rFonts w:eastAsia="Times New Roman" w:cstheme="minorHAnsi"/>
           <w:color w:val="000000"/>
         </w:rPr>
-        <w:t xml:space="preserve"> - As soon as a server becomes a leader it starts sending out heartbeat signals to existing nodes in the system to show that it is </w:t>
-      </w:r>
-      <w:proofErr w:type="spellStart"/>
-      <w:r>
-        <w:rPr>
-          <w:rFonts w:eastAsia="Times New Roman" w:cstheme="minorHAnsi"/>
-          <w:color w:val="000000"/>
-        </w:rPr>
-        <w:t>alive.</w:t>
-      </w:r>
-      <w:proofErr w:type="spellEnd"/>
+        <w:t xml:space="preserve"> - As soon as a server becomes a leader it starts sending out heartbeat signals to existing nodes in the system to show that it is alive.</w:t>
+      </w:r>
     </w:p>
     <w:p>
       <w:pPr>
@@ -823,19 +778,7 @@
         <w:rPr>
           <w:rFonts w:cstheme="minorHAnsi"/>
         </w:rPr>
-        <w:t xml:space="preserve">Send commands </w:t>
-      </w:r>
-      <w:r>
-        <w:rPr>
-          <w:rFonts w:cstheme="minorHAnsi"/>
-        </w:rPr>
-        <w:t>to be executed</w:t>
-      </w:r>
-      <w:r>
-        <w:rPr>
-          <w:rFonts w:cstheme="minorHAnsi"/>
-        </w:rPr>
-        <w:t xml:space="preserve"> </w:t>
+        <w:t xml:space="preserve">Send commands to be executed </w:t>
       </w:r>
       <w:r>
         <w:rPr>
@@ -861,6 +804,261 @@
         </w:rPr>
         <w:t>If the command takes too long to get executed it intervenes to start a new leader election.</w:t>
       </w:r>
+    </w:p>
+    <w:p>
+      <w:pPr>
+        <w:rPr>
+          <w:rFonts w:cstheme="minorHAnsi"/>
+        </w:rPr>
+      </w:pPr>
+    </w:p>
+    <w:p>
+      <w:pPr>
+        <w:rPr>
+          <w:rFonts w:cstheme="minorHAnsi"/>
+        </w:rPr>
+      </w:pPr>
+    </w:p>
+    <w:p>
+      <w:pPr>
+        <w:rPr>
+          <w:rFonts w:cstheme="minorHAnsi"/>
+        </w:rPr>
+      </w:pPr>
+      <w:r>
+        <w:rPr>
+          <w:rFonts w:cstheme="minorHAnsi"/>
+        </w:rPr>
+        <w:t>Leader Election test cases</w:t>
+      </w:r>
+    </w:p>
+    <w:p>
+      <w:pPr>
+        <w:pStyle w:val="ListParagraph"/>
+        <w:numPr>
+          <w:ilvl w:val="0"/>
+          <w:numId w:val="4"/>
+        </w:numPr>
+        <w:rPr>
+          <w:rFonts w:cstheme="minorHAnsi"/>
+        </w:rPr>
+      </w:pPr>
+      <w:r>
+        <w:rPr>
+          <w:rFonts w:cstheme="minorHAnsi"/>
+        </w:rPr>
+        <w:t>When only 1 server in the system no election is possible. Checked and working.</w:t>
+      </w:r>
+    </w:p>
+    <w:p>
+      <w:pPr>
+        <w:pStyle w:val="ListParagraph"/>
+        <w:numPr>
+          <w:ilvl w:val="0"/>
+          <w:numId w:val="4"/>
+        </w:numPr>
+        <w:rPr>
+          <w:rFonts w:cstheme="minorHAnsi"/>
+        </w:rPr>
+      </w:pPr>
+      <w:r>
+        <w:rPr>
+          <w:rFonts w:cstheme="minorHAnsi"/>
+        </w:rPr>
+        <w:t>When 2</w:t>
+      </w:r>
+      <w:r>
+        <w:rPr>
+          <w:rFonts w:cstheme="minorHAnsi"/>
+          <w:vertAlign w:val="superscript"/>
+        </w:rPr>
+        <w:t>nd</w:t>
+      </w:r>
+      <w:r>
+        <w:rPr>
+          <w:rFonts w:cstheme="minorHAnsi"/>
+        </w:rPr>
+        <w:t xml:space="preserve"> server joins, one of the </w:t>
+      </w:r>
+      <w:proofErr w:type="gramStart"/>
+      <w:r>
+        <w:rPr>
+          <w:rFonts w:cstheme="minorHAnsi"/>
+        </w:rPr>
+        <w:t>servers</w:t>
+      </w:r>
+      <w:proofErr w:type="gramEnd"/>
+      <w:r>
+        <w:rPr>
+          <w:rFonts w:cstheme="minorHAnsi"/>
+        </w:rPr>
+        <w:t xml:space="preserve"> times out and starts leader election.</w:t>
+      </w:r>
+      <w:r>
+        <w:rPr>
+          <w:rFonts w:cstheme="minorHAnsi"/>
+        </w:rPr>
+        <w:t xml:space="preserve"> Leader is elected and heartbeat mechanism working properly.</w:t>
+      </w:r>
+      <w:r>
+        <w:rPr>
+          <w:rFonts w:cstheme="minorHAnsi"/>
+        </w:rPr>
+        <w:t xml:space="preserve"> Tested this by inserting an adversary</w:t>
+      </w:r>
+      <w:r>
+        <w:rPr>
+          <w:rFonts w:cstheme="minorHAnsi"/>
+        </w:rPr>
+        <w:t xml:space="preserve"> server</w:t>
+      </w:r>
+      <w:r>
+        <w:rPr>
+          <w:rFonts w:cstheme="minorHAnsi"/>
+        </w:rPr>
+        <w:t xml:space="preserve"> who </w:t>
+      </w:r>
+      <w:r>
+        <w:rPr>
+          <w:rFonts w:cstheme="minorHAnsi"/>
+        </w:rPr>
+        <w:t>sleeps for time greater than leader timeout</w:t>
+      </w:r>
+      <w:r>
+        <w:rPr>
+          <w:rFonts w:cstheme="minorHAnsi"/>
+        </w:rPr>
+        <w:t>, in which case the FOLOWER times out and announces itself as a CANDIDATE and starts election.</w:t>
+      </w:r>
+      <w:r>
+        <w:rPr>
+          <w:rFonts w:cstheme="minorHAnsi"/>
+        </w:rPr>
+        <w:t xml:space="preserve"> When someone joins after leader is elected, that node is able to get heartbeats.</w:t>
+      </w:r>
+    </w:p>
+    <w:p>
+      <w:pPr>
+        <w:pStyle w:val="ListParagraph"/>
+        <w:numPr>
+          <w:ilvl w:val="0"/>
+          <w:numId w:val="4"/>
+        </w:numPr>
+        <w:rPr>
+          <w:rFonts w:cstheme="minorHAnsi"/>
+        </w:rPr>
+      </w:pPr>
+      <w:r>
+        <w:rPr>
+          <w:rFonts w:cstheme="minorHAnsi"/>
+        </w:rPr>
+        <w:t>When a node joins after election, it has to figure out the current leader. W</w:t>
+      </w:r>
+      <w:r>
+        <w:rPr>
+          <w:rFonts w:cstheme="minorHAnsi"/>
+        </w:rPr>
+        <w:t xml:space="preserve">ith </w:t>
+      </w:r>
+      <w:proofErr w:type="gramStart"/>
+      <w:r>
+        <w:rPr>
+          <w:rFonts w:cstheme="minorHAnsi"/>
+        </w:rPr>
+        <w:t>heartbeat ,</w:t>
+      </w:r>
+      <w:proofErr w:type="gramEnd"/>
+      <w:r>
+        <w:rPr>
+          <w:rFonts w:cstheme="minorHAnsi"/>
+        </w:rPr>
+        <w:t xml:space="preserve"> we also send the </w:t>
+      </w:r>
+      <w:r>
+        <w:rPr>
+          <w:rFonts w:cstheme="minorHAnsi"/>
+        </w:rPr>
+        <w:t>server information. So, the newly joined node knows who the leader is. As of now we assume that heartbeat sending node is the leader. Also when a CANDIDATE announces itself as a LEADER, we assume that that announcement itself is an authenticated message.</w:t>
+      </w:r>
+      <w:bookmarkStart w:id="0" w:name="_GoBack"/>
+      <w:bookmarkEnd w:id="0"/>
+    </w:p>
+    <w:p>
+      <w:pPr>
+        <w:rPr>
+          <w:rFonts w:cstheme="minorHAnsi"/>
+        </w:rPr>
+      </w:pPr>
+    </w:p>
+    <w:p>
+      <w:pPr>
+        <w:rPr>
+          <w:rFonts w:cstheme="minorHAnsi"/>
+        </w:rPr>
+      </w:pPr>
+    </w:p>
+    <w:p>
+      <w:pPr>
+        <w:rPr>
+          <w:rFonts w:cstheme="minorHAnsi"/>
+        </w:rPr>
+      </w:pPr>
+    </w:p>
+    <w:p>
+      <w:pPr>
+        <w:rPr>
+          <w:rFonts w:cstheme="minorHAnsi"/>
+        </w:rPr>
+      </w:pPr>
+    </w:p>
+    <w:p>
+      <w:pPr>
+        <w:rPr>
+          <w:rFonts w:cstheme="minorHAnsi"/>
+        </w:rPr>
+      </w:pPr>
+    </w:p>
+    <w:p>
+      <w:pPr>
+        <w:rPr>
+          <w:rFonts w:cstheme="minorHAnsi"/>
+        </w:rPr>
+      </w:pPr>
+    </w:p>
+    <w:p>
+      <w:pPr>
+        <w:rPr>
+          <w:rFonts w:cstheme="minorHAnsi"/>
+        </w:rPr>
+      </w:pPr>
+    </w:p>
+    <w:p>
+      <w:pPr>
+        <w:rPr>
+          <w:rFonts w:cstheme="minorHAnsi"/>
+        </w:rPr>
+      </w:pPr>
+    </w:p>
+    <w:p>
+      <w:pPr>
+        <w:rPr>
+          <w:rFonts w:cstheme="minorHAnsi"/>
+        </w:rPr>
+      </w:pPr>
+    </w:p>
+    <w:p>
+      <w:pPr>
+        <w:rPr>
+          <w:rFonts w:cstheme="minorHAnsi"/>
+        </w:rPr>
+      </w:pPr>
+    </w:p>
+    <w:p>
+      <w:pPr>
+        <w:rPr>
+          <w:rFonts w:cstheme="minorHAnsi"/>
+        </w:rPr>
+      </w:pPr>
     </w:p>
     <w:sectPr>
       <w:pgSz w:w="12240" w:h="15840"/>
@@ -988,6 +1186,95 @@
     </w:lvl>
   </w:abstractNum>
   <w:abstractNum w:abstractNumId="1" w15:restartNumberingAfterBreak="0">
+    <w:nsid w:val="26264935"/>
+    <w:multiLevelType w:val="hybridMultilevel"/>
+    <w:tmpl w:val="E1AC07C2"/>
+    <w:lvl w:ilvl="0" w:tplc="0409000F">
+      <w:start w:val="1"/>
+      <w:numFmt w:val="decimal"/>
+      <w:lvlText w:val="%1."/>
+      <w:lvlJc w:val="left"/>
+      <w:pPr>
+        <w:ind w:left="720" w:hanging="360"/>
+      </w:pPr>
+      <w:rPr>
+        <w:rFonts w:hint="default"/>
+      </w:rPr>
+    </w:lvl>
+    <w:lvl w:ilvl="1" w:tplc="04090019" w:tentative="1">
+      <w:start w:val="1"/>
+      <w:numFmt w:val="lowerLetter"/>
+      <w:lvlText w:val="%2."/>
+      <w:lvlJc w:val="left"/>
+      <w:pPr>
+        <w:ind w:left="1440" w:hanging="360"/>
+      </w:pPr>
+    </w:lvl>
+    <w:lvl w:ilvl="2" w:tplc="0409001B" w:tentative="1">
+      <w:start w:val="1"/>
+      <w:numFmt w:val="lowerRoman"/>
+      <w:lvlText w:val="%3."/>
+      <w:lvlJc w:val="right"/>
+      <w:pPr>
+        <w:ind w:left="2160" w:hanging="180"/>
+      </w:pPr>
+    </w:lvl>
+    <w:lvl w:ilvl="3" w:tplc="0409000F" w:tentative="1">
+      <w:start w:val="1"/>
+      <w:numFmt w:val="decimal"/>
+      <w:lvlText w:val="%4."/>
+      <w:lvlJc w:val="left"/>
+      <w:pPr>
+        <w:ind w:left="2880" w:hanging="360"/>
+      </w:pPr>
+    </w:lvl>
+    <w:lvl w:ilvl="4" w:tplc="04090019" w:tentative="1">
+      <w:start w:val="1"/>
+      <w:numFmt w:val="lowerLetter"/>
+      <w:lvlText w:val="%5."/>
+      <w:lvlJc w:val="left"/>
+      <w:pPr>
+        <w:ind w:left="3600" w:hanging="360"/>
+      </w:pPr>
+    </w:lvl>
+    <w:lvl w:ilvl="5" w:tplc="0409001B" w:tentative="1">
+      <w:start w:val="1"/>
+      <w:numFmt w:val="lowerRoman"/>
+      <w:lvlText w:val="%6."/>
+      <w:lvlJc w:val="right"/>
+      <w:pPr>
+        <w:ind w:left="4320" w:hanging="180"/>
+      </w:pPr>
+    </w:lvl>
+    <w:lvl w:ilvl="6" w:tplc="0409000F" w:tentative="1">
+      <w:start w:val="1"/>
+      <w:numFmt w:val="decimal"/>
+      <w:lvlText w:val="%7."/>
+      <w:lvlJc w:val="left"/>
+      <w:pPr>
+        <w:ind w:left="5040" w:hanging="360"/>
+      </w:pPr>
+    </w:lvl>
+    <w:lvl w:ilvl="7" w:tplc="04090019" w:tentative="1">
+      <w:start w:val="1"/>
+      <w:numFmt w:val="lowerLetter"/>
+      <w:lvlText w:val="%8."/>
+      <w:lvlJc w:val="left"/>
+      <w:pPr>
+        <w:ind w:left="5760" w:hanging="360"/>
+      </w:pPr>
+    </w:lvl>
+    <w:lvl w:ilvl="8" w:tplc="0409001B" w:tentative="1">
+      <w:start w:val="1"/>
+      <w:numFmt w:val="lowerRoman"/>
+      <w:lvlText w:val="%9."/>
+      <w:lvlJc w:val="right"/>
+      <w:pPr>
+        <w:ind w:left="6480" w:hanging="180"/>
+      </w:pPr>
+    </w:lvl>
+  </w:abstractNum>
+  <w:abstractNum w:abstractNumId="2" w15:restartNumberingAfterBreak="0">
     <w:nsid w:val="4EBB3061"/>
     <w:multiLevelType w:val="hybridMultilevel"/>
     <w:tmpl w:val="77427ECA"/>
@@ -1100,7 +1387,7 @@
       </w:rPr>
     </w:lvl>
   </w:abstractNum>
-  <w:abstractNum w:abstractNumId="2" w15:restartNumberingAfterBreak="0">
+  <w:abstractNum w:abstractNumId="3" w15:restartNumberingAfterBreak="0">
     <w:nsid w:val="703D2FCC"/>
     <w:multiLevelType w:val="hybridMultilevel"/>
     <w:tmpl w:val="D1241352"/>
@@ -1217,9 +1504,12 @@
     <w:abstractNumId w:val="0"/>
   </w:num>
   <w:num w:numId="2">
+    <w:abstractNumId w:val="3"/>
+  </w:num>
+  <w:num w:numId="3">
     <w:abstractNumId w:val="2"/>
   </w:num>
-  <w:num w:numId="3">
+  <w:num w:numId="4">
     <w:abstractNumId w:val="1"/>
   </w:num>
 </w:numbering>

</xml_diff>

<commit_message>
PBFTRaft improving Leader Election - 4
</commit_message>
<xml_diff>
--- a/PBFTRaft/Report.docx
+++ b/PBFTRaft/Report.docx
@@ -825,6 +825,57 @@
           <w:rFonts w:cstheme="minorHAnsi"/>
         </w:rPr>
       </w:pPr>
+      <w:proofErr w:type="spellStart"/>
+      <w:r>
+        <w:rPr>
+          <w:rFonts w:ascii="Helvetica" w:hAnsi="Helvetica" w:cs="Helvetica"/>
+          <w:color w:val="FFFFFF"/>
+          <w:sz w:val="18"/>
+          <w:szCs w:val="18"/>
+          <w:shd w:val="clear" w:color="auto" w:fill="4080FF"/>
+        </w:rPr>
+        <w:t>sudo</w:t>
+      </w:r>
+      <w:proofErr w:type="spellEnd"/>
+      <w:r>
+        <w:rPr>
+          <w:rFonts w:ascii="Helvetica" w:hAnsi="Helvetica" w:cs="Helvetica"/>
+          <w:color w:val="FFFFFF"/>
+          <w:sz w:val="18"/>
+          <w:szCs w:val="18"/>
+          <w:shd w:val="clear" w:color="auto" w:fill="4080FF"/>
+        </w:rPr>
+        <w:t xml:space="preserve"> </w:t>
+      </w:r>
+      <w:proofErr w:type="spellStart"/>
+      <w:r>
+        <w:rPr>
+          <w:rFonts w:ascii="Helvetica" w:hAnsi="Helvetica" w:cs="Helvetica"/>
+          <w:color w:val="FFFFFF"/>
+          <w:sz w:val="18"/>
+          <w:szCs w:val="18"/>
+          <w:shd w:val="clear" w:color="auto" w:fill="4080FF"/>
+        </w:rPr>
+        <w:t>mn</w:t>
+      </w:r>
+      <w:proofErr w:type="spellEnd"/>
+      <w:r>
+        <w:rPr>
+          <w:rFonts w:ascii="Helvetica" w:hAnsi="Helvetica" w:cs="Helvetica"/>
+          <w:color w:val="FFFFFF"/>
+          <w:sz w:val="18"/>
+          <w:szCs w:val="18"/>
+          <w:shd w:val="clear" w:color="auto" w:fill="4080FF"/>
+        </w:rPr>
+        <w:t xml:space="preserve"> --topo single,5</w:t>
+      </w:r>
+    </w:p>
+    <w:p>
+      <w:pPr>
+        <w:rPr>
+          <w:rFonts w:cstheme="minorHAnsi"/>
+        </w:rPr>
+      </w:pPr>
       <w:r>
         <w:rPr>
           <w:rFonts w:cstheme="minorHAnsi"/>
@@ -958,27 +1009,67 @@
         <w:rPr>
           <w:rFonts w:cstheme="minorHAnsi"/>
         </w:rPr>
-        <w:t xml:space="preserve">ith </w:t>
-      </w:r>
-      <w:proofErr w:type="gramStart"/>
-      <w:r>
-        <w:rPr>
-          <w:rFonts w:cstheme="minorHAnsi"/>
-        </w:rPr>
-        <w:t>heartbeat ,</w:t>
-      </w:r>
-      <w:proofErr w:type="gramEnd"/>
-      <w:r>
-        <w:rPr>
-          <w:rFonts w:cstheme="minorHAnsi"/>
-        </w:rPr>
-        <w:t xml:space="preserve"> we also send the </w:t>
-      </w:r>
-      <w:r>
-        <w:rPr>
-          <w:rFonts w:cstheme="minorHAnsi"/>
-        </w:rPr>
-        <w:t>server information. So, the newly joined node knows who the leader is. As of now we assume that heartbeat sending node is the leader. Also when a CANDIDATE announces itself as a LEADER, we assume that that announcement itself is an authenticated message.</w:t>
+        <w:t xml:space="preserve">ith heartbeat, we also send the </w:t>
+      </w:r>
+      <w:r>
+        <w:rPr>
+          <w:rFonts w:cstheme="minorHAnsi"/>
+        </w:rPr>
+        <w:t>server information. So, the newly joined node knows who the leader is. As of now we assume that heartbeat sending node is the leader. Also</w:t>
+      </w:r>
+      <w:r>
+        <w:rPr>
+          <w:rFonts w:cstheme="minorHAnsi"/>
+        </w:rPr>
+        <w:t xml:space="preserve">, </w:t>
+      </w:r>
+      <w:r>
+        <w:rPr>
+          <w:rFonts w:cstheme="minorHAnsi"/>
+        </w:rPr>
+        <w:t xml:space="preserve">when a CANDIDATE announces itself as a LEADER, </w:t>
+      </w:r>
+      <w:r>
+        <w:rPr>
+          <w:rFonts w:cstheme="minorHAnsi"/>
+        </w:rPr>
+        <w:t>we send a quorum</w:t>
+      </w:r>
+      <w:r>
+        <w:rPr>
+          <w:rFonts w:cstheme="minorHAnsi"/>
+        </w:rPr>
+        <w:t xml:space="preserve"> which the other nodes in the system verify. This quorum right now is just a list of IP addresses</w:t>
+      </w:r>
+      <w:r>
+        <w:rPr>
+          <w:rFonts w:cstheme="minorHAnsi"/>
+        </w:rPr>
+        <w:t xml:space="preserve"> the CANDIDATE got its votes from.</w:t>
+      </w:r>
+    </w:p>
+    <w:p>
+      <w:pPr>
+        <w:pStyle w:val="ListParagraph"/>
+        <w:numPr>
+          <w:ilvl w:val="0"/>
+          <w:numId w:val="4"/>
+        </w:numPr>
+        <w:rPr>
+          <w:rFonts w:cstheme="minorHAnsi"/>
+        </w:rPr>
+      </w:pPr>
+      <w:r>
+        <w:rPr>
+          <w:rFonts w:cstheme="minorHAnsi"/>
+        </w:rPr>
+        <w:t>I have created 5 servers</w:t>
+      </w:r>
+      <w:r>
+        <w:rPr>
+          <w:rFonts w:cstheme="minorHAnsi"/>
+        </w:rPr>
+        <w:t>. Until there are minimum 4 servers no election is possible. If leader server dies and there are still 4 nodes in the system a new leader is elected.</w:t>
       </w:r>
       <w:bookmarkStart w:id="0" w:name="_GoBack"/>
       <w:bookmarkEnd w:id="0"/>

</xml_diff>